<commit_message>
added discord notifier, updated main.py
</commit_message>
<xml_diff>
--- a/data/instruction.docx
+++ b/data/instruction.docx
@@ -65,21 +65,7 @@
         <w:rPr>
           <w:lang w:val="en-US"/>
         </w:rPr>
-        <w:t xml:space="preserve">Gmail API – read emails where the agent from </w:t>
-      </w:r>
-      <w:proofErr w:type="spellStart"/>
-      <w:r>
-        <w:rPr>
-          <w:lang w:val="en-US"/>
-        </w:rPr>
-        <w:t>boligportal</w:t>
-      </w:r>
-      <w:proofErr w:type="spellEnd"/>
-      <w:r>
-        <w:rPr>
-          <w:lang w:val="en-US"/>
-        </w:rPr>
-        <w:t xml:space="preserve"> sends new listings</w:t>
+        <w:t>Gmail API – read emails where the agent from boligportal sends new listings</w:t>
       </w:r>
     </w:p>
     <w:p>
@@ -317,8 +303,6 @@
         </w:rPr>
         <w:t xml:space="preserve"> is used. Export as </w:t>
       </w:r>
-      <w:proofErr w:type="spellStart"/>
-      <w:proofErr w:type="gramStart"/>
       <w:r>
         <w:rPr>
           <w:i/>
@@ -327,8 +311,6 @@
         </w:rPr>
         <w:t>cookies.json</w:t>
       </w:r>
-      <w:proofErr w:type="spellEnd"/>
-      <w:proofErr w:type="gramEnd"/>
       <w:r>
         <w:rPr>
           <w:lang w:val="en-US"/>
@@ -433,11 +415,49 @@
         <w:t xml:space="preserve"> //</w:t>
       </w:r>
       <w:r>
-        <w:t xml:space="preserve"> </w:t>
-      </w:r>
-      <w:r>
-        <w:t>downloads the actual browsers Playwright will use</w:t>
-      </w:r>
+        <w:t xml:space="preserve"> downloads the actual browsers Playwright will use</w:t>
+      </w:r>
+    </w:p>
+    <w:p>
+      <w:pPr>
+        <w:rPr>
+          <w:lang w:val="en-US"/>
+        </w:rPr>
+      </w:pPr>
+    </w:p>
+    <w:p>
+      <w:pPr>
+        <w:rPr>
+          <w:lang w:val="en-US"/>
+        </w:rPr>
+      </w:pPr>
+    </w:p>
+    <w:p>
+      <w:pPr>
+        <w:rPr>
+          <w:lang w:val="en-US"/>
+        </w:rPr>
+      </w:pPr>
+    </w:p>
+    <w:p>
+      <w:pPr>
+        <w:rPr>
+          <w:lang w:val="en-US"/>
+        </w:rPr>
+      </w:pPr>
+      <w:r>
+        <w:rPr>
+          <w:lang w:val="en-US"/>
+        </w:rPr>
+        <w:t>Setup Discord Bot:</w:t>
+      </w:r>
+    </w:p>
+    <w:p>
+      <w:pPr>
+        <w:rPr>
+          <w:lang w:val="en-US"/>
+        </w:rPr>
+      </w:pPr>
     </w:p>
     <w:sectPr>
       <w:pgSz w:w="11906" w:h="16838"/>
@@ -1333,6 +1353,7 @@
   <w:style w:type="character" w:default="1" w:styleId="DefaultParagraphFont">
     <w:name w:val="Default Paragraph Font"/>
     <w:uiPriority w:val="1"/>
+    <w:semiHidden/>
     <w:unhideWhenUsed/>
   </w:style>
   <w:style w:type="table" w:default="1" w:styleId="TableNormal">

</xml_diff>